<commit_message>
mudanças no relatorio, no S_A e no modelo2
</commit_message>
<xml_diff>
--- a/Modelo_1/Relatório descritivo do modelo cinético.docx
+++ b/Modelo_1/Relatório descritivo do modelo cinético.docx
@@ -83,7 +83,23 @@
         <w:t xml:space="preserve">as três </w:t>
       </w:r>
       <w:r>
-        <w:t>populações microbianas participantes do processo de digestão anaeróbica – acidogênicos, acetogênicos e metanogênicos- são agregados em uma única variável de estado.</w:t>
+        <w:t xml:space="preserve">populações microbianas participantes do processo de digestão anaeróbica – </w:t>
+      </w:r>
+      <w:proofErr w:type="spellStart"/>
+      <w:r>
+        <w:t>acidogênicos</w:t>
+      </w:r>
+      <w:proofErr w:type="spellEnd"/>
+      <w:r>
+        <w:t xml:space="preserve">, </w:t>
+      </w:r>
+      <w:proofErr w:type="spellStart"/>
+      <w:r>
+        <w:t>acetogênicos</w:t>
+      </w:r>
+      <w:proofErr w:type="spellEnd"/>
+      <w:r>
+        <w:t xml:space="preserve"> e metanogênicos- são agregados em uma única variável de estado.</w:t>
       </w:r>
     </w:p>
     <w:p>
@@ -736,7 +752,15 @@
         <w:t xml:space="preserve"> </w:t>
       </w:r>
       <w:r>
-        <w:t>operado em um quimiostato,</w:t>
+        <w:t xml:space="preserve">operado em um </w:t>
+      </w:r>
+      <w:proofErr w:type="spellStart"/>
+      <w:r>
+        <w:t>quimiostato</w:t>
+      </w:r>
+      <w:proofErr w:type="spellEnd"/>
+      <w:r>
+        <w:t>,</w:t>
       </w:r>
       <w:r>
         <w:t xml:space="preserve"> o balanço dos componentes do modelo é descrito pelas Equações</w:t>
@@ -994,14 +1018,27 @@
       <w:r>
         <w:t xml:space="preserve">( </w:t>
       </w:r>
-      <w:fldSimple w:instr=" SEQ ( \* ARABIC ">
-        <w:r>
-          <w:rPr>
-            <w:noProof/>
-          </w:rPr>
-          <w:t>1</w:t>
-        </w:r>
-      </w:fldSimple>
+      <w:r>
+        <w:fldChar w:fldCharType="begin"/>
+      </w:r>
+      <w:r>
+        <w:instrText xml:space="preserve"> SEQ ( \* ARABIC </w:instrText>
+      </w:r>
+      <w:r>
+        <w:fldChar w:fldCharType="separate"/>
+      </w:r>
+      <w:r>
+        <w:rPr>
+          <w:noProof/>
+        </w:rPr>
+        <w:t>1</w:t>
+      </w:r>
+      <w:r>
+        <w:rPr>
+          <w:noProof/>
+        </w:rPr>
+        <w:fldChar w:fldCharType="end"/>
+      </w:r>
       <w:r>
         <w:t xml:space="preserve"> )</w:t>
       </w:r>
@@ -1252,14 +1289,27 @@
       <w:r>
         <w:t xml:space="preserve">( </w:t>
       </w:r>
-      <w:fldSimple w:instr=" SEQ ( \* ARABIC ">
-        <w:r>
-          <w:rPr>
-            <w:noProof/>
-          </w:rPr>
-          <w:t>2</w:t>
-        </w:r>
-      </w:fldSimple>
+      <w:r>
+        <w:fldChar w:fldCharType="begin"/>
+      </w:r>
+      <w:r>
+        <w:instrText xml:space="preserve"> SEQ ( \* ARABIC </w:instrText>
+      </w:r>
+      <w:r>
+        <w:fldChar w:fldCharType="separate"/>
+      </w:r>
+      <w:r>
+        <w:rPr>
+          <w:noProof/>
+        </w:rPr>
+        <w:t>2</w:t>
+      </w:r>
+      <w:r>
+        <w:rPr>
+          <w:noProof/>
+        </w:rPr>
+        <w:fldChar w:fldCharType="end"/>
+      </w:r>
       <w:r>
         <w:t xml:space="preserve"> )</w:t>
       </w:r>
@@ -1510,14 +1560,27 @@
       <w:r>
         <w:t xml:space="preserve">( </w:t>
       </w:r>
-      <w:fldSimple w:instr=" SEQ ( \* ARABIC ">
-        <w:r>
-          <w:rPr>
-            <w:noProof/>
-          </w:rPr>
-          <w:t>3</w:t>
-        </w:r>
-      </w:fldSimple>
+      <w:r>
+        <w:fldChar w:fldCharType="begin"/>
+      </w:r>
+      <w:r>
+        <w:instrText xml:space="preserve"> SEQ ( \* ARABIC </w:instrText>
+      </w:r>
+      <w:r>
+        <w:fldChar w:fldCharType="separate"/>
+      </w:r>
+      <w:r>
+        <w:rPr>
+          <w:noProof/>
+        </w:rPr>
+        <w:t>3</w:t>
+      </w:r>
+      <w:r>
+        <w:rPr>
+          <w:noProof/>
+        </w:rPr>
+        <w:fldChar w:fldCharType="end"/>
+      </w:r>
       <w:r>
         <w:t xml:space="preserve"> )</w:t>
       </w:r>
@@ -1817,6 +1880,7 @@
         </w:rPr>
         <w:t xml:space="preserve"> celular, </w:t>
       </w:r>
+      <w:proofErr w:type="spellStart"/>
       <w:r>
         <w:rPr>
           <w:rFonts w:eastAsiaTheme="minorEastAsia" w:cs="Arial"/>
@@ -1830,6 +1894,7 @@
         </w:rPr>
         <w:t>max</w:t>
       </w:r>
+      <w:proofErr w:type="spellEnd"/>
       <w:r>
         <w:rPr>
           <w:rFonts w:eastAsiaTheme="minorEastAsia"/>
@@ -1846,7 +1911,14 @@
         <w:rPr>
           <w:rFonts w:eastAsiaTheme="minorEastAsia"/>
         </w:rPr>
-        <w:t xml:space="preserve"> de crescimento e K</w:t>
+        <w:t xml:space="preserve"> de crescimento e </w:t>
+      </w:r>
+      <w:proofErr w:type="spellStart"/>
+      <w:r>
+        <w:rPr>
+          <w:rFonts w:eastAsiaTheme="minorEastAsia"/>
+        </w:rPr>
+        <w:t>K</w:t>
       </w:r>
       <w:r>
         <w:rPr>
@@ -1855,6 +1927,7 @@
         </w:rPr>
         <w:t>s</w:t>
       </w:r>
+      <w:proofErr w:type="spellEnd"/>
       <w:r>
         <w:rPr>
           <w:rFonts w:eastAsiaTheme="minorEastAsia"/>
@@ -1889,19 +1962,7 @@
         <w:rPr>
           <w:rFonts w:eastAsiaTheme="minorEastAsia"/>
         </w:rPr>
-        <w:t xml:space="preserve">uma constante </w:t>
-      </w:r>
-      <w:r>
-        <w:rPr>
-          <w:rFonts w:eastAsiaTheme="minorEastAsia"/>
-        </w:rPr>
-        <w:t>empírica</w:t>
-      </w:r>
-      <w:r>
-        <w:rPr>
-          <w:rFonts w:eastAsiaTheme="minorEastAsia"/>
-        </w:rPr>
-        <w:t xml:space="preserve"> que representa </w:t>
+        <w:t xml:space="preserve">uma constante empírica que representa </w:t>
       </w:r>
       <w:r>
         <w:rPr>
@@ -2081,14 +2142,27 @@
       <w:r>
         <w:t xml:space="preserve">( </w:t>
       </w:r>
-      <w:fldSimple w:instr=" SEQ ( \* ARABIC ">
-        <w:r>
-          <w:rPr>
-            <w:noProof/>
-          </w:rPr>
-          <w:t>4</w:t>
-        </w:r>
-      </w:fldSimple>
+      <w:r>
+        <w:fldChar w:fldCharType="begin"/>
+      </w:r>
+      <w:r>
+        <w:instrText xml:space="preserve"> SEQ ( \* ARABIC </w:instrText>
+      </w:r>
+      <w:r>
+        <w:fldChar w:fldCharType="separate"/>
+      </w:r>
+      <w:r>
+        <w:rPr>
+          <w:noProof/>
+        </w:rPr>
+        <w:t>4</w:t>
+      </w:r>
+      <w:r>
+        <w:rPr>
+          <w:noProof/>
+        </w:rPr>
+        <w:fldChar w:fldCharType="end"/>
+      </w:r>
       <w:r>
         <w:t xml:space="preserve"> )</w:t>
       </w:r>
@@ -2137,11 +2211,6 @@
           <w:rFonts w:eastAsiaTheme="minorEastAsia"/>
         </w:rPr>
         <w:tab/>
-      </w:r>
-      <w:r>
-        <w:rPr>
-          <w:rFonts w:eastAsiaTheme="minorEastAsia"/>
-        </w:rPr>
         <w:t xml:space="preserve">Sendo </w:t>
       </w:r>
       <w:r>
@@ -2154,13 +2223,7 @@
         <w:rPr>
           <w:rFonts w:eastAsiaTheme="minorEastAsia" w:cs="Arial"/>
         </w:rPr>
-        <w:t xml:space="preserve"> uma taxa específica, o crescime</w:t>
-      </w:r>
-      <w:r>
-        <w:rPr>
-          <w:rFonts w:eastAsiaTheme="minorEastAsia" w:cs="Arial"/>
-        </w:rPr>
-        <w:t xml:space="preserve">nto </w:t>
+        <w:t xml:space="preserve"> uma taxa específica, o crescimento </w:t>
       </w:r>
       <w:r>
         <w:rPr>
@@ -2275,14 +2338,27 @@
       <w:r>
         <w:t xml:space="preserve">( </w:t>
       </w:r>
-      <w:fldSimple w:instr=" SEQ ( \* ARABIC ">
-        <w:r>
-          <w:rPr>
-            <w:noProof/>
-          </w:rPr>
-          <w:t>5</w:t>
-        </w:r>
-      </w:fldSimple>
+      <w:r>
+        <w:fldChar w:fldCharType="begin"/>
+      </w:r>
+      <w:r>
+        <w:instrText xml:space="preserve"> SEQ ( \* ARABIC </w:instrText>
+      </w:r>
+      <w:r>
+        <w:fldChar w:fldCharType="separate"/>
+      </w:r>
+      <w:r>
+        <w:rPr>
+          <w:noProof/>
+        </w:rPr>
+        <w:t>5</w:t>
+      </w:r>
+      <w:r>
+        <w:rPr>
+          <w:noProof/>
+        </w:rPr>
+        <w:fldChar w:fldCharType="end"/>
+      </w:r>
       <w:r>
         <w:t xml:space="preserve"> )</w:t>
       </w:r>
@@ -2412,14 +2488,27 @@
       <w:r>
         <w:t xml:space="preserve">( </w:t>
       </w:r>
-      <w:fldSimple w:instr=" SEQ ( \* ARABIC ">
-        <w:r>
-          <w:rPr>
-            <w:noProof/>
-          </w:rPr>
-          <w:t>6</w:t>
-        </w:r>
-      </w:fldSimple>
+      <w:r>
+        <w:fldChar w:fldCharType="begin"/>
+      </w:r>
+      <w:r>
+        <w:instrText xml:space="preserve"> SEQ ( \* ARABIC </w:instrText>
+      </w:r>
+      <w:r>
+        <w:fldChar w:fldCharType="separate"/>
+      </w:r>
+      <w:r>
+        <w:rPr>
+          <w:noProof/>
+        </w:rPr>
+        <w:t>6</w:t>
+      </w:r>
+      <w:r>
+        <w:rPr>
+          <w:noProof/>
+        </w:rPr>
+        <w:fldChar w:fldCharType="end"/>
+      </w:r>
       <w:r>
         <w:t xml:space="preserve"> )</w:t>
       </w:r>
@@ -2881,14 +2970,27 @@
       <w:r>
         <w:t xml:space="preserve">( </w:t>
       </w:r>
-      <w:fldSimple w:instr=" SEQ ( \* ARABIC ">
-        <w:r>
-          <w:rPr>
-            <w:noProof/>
-          </w:rPr>
-          <w:t>7</w:t>
-        </w:r>
-      </w:fldSimple>
+      <w:r>
+        <w:fldChar w:fldCharType="begin"/>
+      </w:r>
+      <w:r>
+        <w:instrText xml:space="preserve"> SEQ ( \* ARABIC </w:instrText>
+      </w:r>
+      <w:r>
+        <w:fldChar w:fldCharType="separate"/>
+      </w:r>
+      <w:r>
+        <w:rPr>
+          <w:noProof/>
+        </w:rPr>
+        <w:t>7</w:t>
+      </w:r>
+      <w:r>
+        <w:rPr>
+          <w:noProof/>
+        </w:rPr>
+        <w:fldChar w:fldCharType="end"/>
+      </w:r>
       <w:r>
         <w:t xml:space="preserve"> )</w:t>
       </w:r>
@@ -3081,14 +3183,27 @@
       <w:r>
         <w:t xml:space="preserve">( </w:t>
       </w:r>
-      <w:fldSimple w:instr=" SEQ ( \* ARABIC ">
-        <w:r>
-          <w:rPr>
-            <w:noProof/>
-          </w:rPr>
-          <w:t>8</w:t>
-        </w:r>
-      </w:fldSimple>
+      <w:r>
+        <w:fldChar w:fldCharType="begin"/>
+      </w:r>
+      <w:r>
+        <w:instrText xml:space="preserve"> SEQ ( \* ARABIC </w:instrText>
+      </w:r>
+      <w:r>
+        <w:fldChar w:fldCharType="separate"/>
+      </w:r>
+      <w:r>
+        <w:rPr>
+          <w:noProof/>
+        </w:rPr>
+        <w:t>8</w:t>
+      </w:r>
+      <w:r>
+        <w:rPr>
+          <w:noProof/>
+        </w:rPr>
+        <w:fldChar w:fldCharType="end"/>
+      </w:r>
       <w:r>
         <w:t xml:space="preserve"> )</w:t>
       </w:r>
@@ -3559,14 +3674,27 @@
         <w:lastRenderedPageBreak/>
         <w:t xml:space="preserve">( </w:t>
       </w:r>
-      <w:fldSimple w:instr=" SEQ ( \* ARABIC ">
-        <w:r>
-          <w:rPr>
-            <w:noProof/>
-          </w:rPr>
-          <w:t>9</w:t>
-        </w:r>
-      </w:fldSimple>
+      <w:r>
+        <w:fldChar w:fldCharType="begin"/>
+      </w:r>
+      <w:r>
+        <w:instrText xml:space="preserve"> SEQ ( \* ARABIC </w:instrText>
+      </w:r>
+      <w:r>
+        <w:fldChar w:fldCharType="separate"/>
+      </w:r>
+      <w:r>
+        <w:rPr>
+          <w:noProof/>
+        </w:rPr>
+        <w:t>9</w:t>
+      </w:r>
+      <w:r>
+        <w:rPr>
+          <w:noProof/>
+        </w:rPr>
+        <w:fldChar w:fldCharType="end"/>
+      </w:r>
       <w:r>
         <w:t xml:space="preserve"> )</w:t>
       </w:r>
@@ -4001,14 +4129,27 @@
       <w:r>
         <w:t xml:space="preserve">( </w:t>
       </w:r>
-      <w:fldSimple w:instr=" SEQ ( \* ARABIC ">
-        <w:r>
-          <w:rPr>
-            <w:noProof/>
-          </w:rPr>
-          <w:t>10</w:t>
-        </w:r>
-      </w:fldSimple>
+      <w:r>
+        <w:fldChar w:fldCharType="begin"/>
+      </w:r>
+      <w:r>
+        <w:instrText xml:space="preserve"> SEQ ( \* ARABIC </w:instrText>
+      </w:r>
+      <w:r>
+        <w:fldChar w:fldCharType="separate"/>
+      </w:r>
+      <w:r>
+        <w:rPr>
+          <w:noProof/>
+        </w:rPr>
+        <w:t>10</w:t>
+      </w:r>
+      <w:r>
+        <w:rPr>
+          <w:noProof/>
+        </w:rPr>
+        <w:fldChar w:fldCharType="end"/>
+      </w:r>
       <w:r>
         <w:t xml:space="preserve"> )</w:t>
       </w:r>
@@ -4459,14 +4600,27 @@
       <w:r>
         <w:t xml:space="preserve">( </w:t>
       </w:r>
-      <w:fldSimple w:instr=" SEQ ( \* ARABIC ">
-        <w:r>
-          <w:rPr>
-            <w:noProof/>
-          </w:rPr>
-          <w:t>11</w:t>
-        </w:r>
-      </w:fldSimple>
+      <w:r>
+        <w:fldChar w:fldCharType="begin"/>
+      </w:r>
+      <w:r>
+        <w:instrText xml:space="preserve"> SEQ ( \* ARABIC </w:instrText>
+      </w:r>
+      <w:r>
+        <w:fldChar w:fldCharType="separate"/>
+      </w:r>
+      <w:r>
+        <w:rPr>
+          <w:noProof/>
+        </w:rPr>
+        <w:t>11</w:t>
+      </w:r>
+      <w:r>
+        <w:rPr>
+          <w:noProof/>
+        </w:rPr>
+        <w:fldChar w:fldCharType="end"/>
+      </w:r>
       <w:r>
         <w:t xml:space="preserve"> )</w:t>
       </w:r>
@@ -5625,14 +5779,27 @@
       <w:r>
         <w:t xml:space="preserve">( </w:t>
       </w:r>
-      <w:fldSimple w:instr=" SEQ ( \* ARABIC ">
-        <w:r>
-          <w:rPr>
-            <w:noProof/>
-          </w:rPr>
-          <w:t>12</w:t>
-        </w:r>
-      </w:fldSimple>
+      <w:r>
+        <w:fldChar w:fldCharType="begin"/>
+      </w:r>
+      <w:r>
+        <w:instrText xml:space="preserve"> SEQ ( \* ARABIC </w:instrText>
+      </w:r>
+      <w:r>
+        <w:fldChar w:fldCharType="separate"/>
+      </w:r>
+      <w:r>
+        <w:rPr>
+          <w:noProof/>
+        </w:rPr>
+        <w:t>12</w:t>
+      </w:r>
+      <w:r>
+        <w:rPr>
+          <w:noProof/>
+        </w:rPr>
+        <w:fldChar w:fldCharType="end"/>
+      </w:r>
       <w:r>
         <w:t xml:space="preserve"> )</w:t>
       </w:r>
@@ -5703,6 +5870,7 @@
       <w:r>
         <w:t xml:space="preserve"> </w:t>
       </w:r>
+      <w:proofErr w:type="spellStart"/>
       <w:r>
         <w:rPr>
           <w:rFonts w:ascii="Calibri" w:hAnsi="Calibri" w:cs="Calibri"/>
@@ -5719,6 +5887,7 @@
         </w:rPr>
         <w:t>max</w:t>
       </w:r>
+      <w:proofErr w:type="spellEnd"/>
       <w:r>
         <w:t xml:space="preserve">, </w:t>
       </w:r>
@@ -5779,6 +5948,7 @@
       <w:r>
         <w:t xml:space="preserve"> </w:t>
       </w:r>
+      <w:proofErr w:type="spellStart"/>
       <w:r>
         <w:rPr>
           <w:i/>
@@ -5794,6 +5964,7 @@
         </w:rPr>
         <w:t>d</w:t>
       </w:r>
+      <w:proofErr w:type="spellEnd"/>
       <w:r>
         <w:t xml:space="preserve"> e </w:t>
       </w:r>
@@ -5977,6 +6148,7 @@
             <w:r>
               <w:t xml:space="preserve">Taxa </w:t>
             </w:r>
+            <w:proofErr w:type="spellStart"/>
             <w:r>
               <w:rPr>
                 <w:rFonts w:cs="Arial"/>
@@ -5993,6 +6165,7 @@
               </w:rPr>
               <w:t>j</w:t>
             </w:r>
+            <w:proofErr w:type="spellEnd"/>
           </w:p>
         </w:tc>
       </w:tr>
@@ -6454,13 +6627,7 @@
                   <w:rPr>
                     <w:rFonts w:ascii="Cambria Math" w:hAnsi="Cambria Math"/>
                   </w:rPr>
-                  <m:t>-</m:t>
-                </m:r>
-                <m:r>
-                  <w:rPr>
-                    <w:rFonts w:ascii="Cambria Math" w:hAnsi="Cambria Math"/>
-                  </w:rPr>
-                  <m:t>1</m:t>
+                  <m:t>-1</m:t>
                 </m:r>
               </m:oMath>
             </m:oMathPara>
@@ -6595,13 +6762,7 @@
             <w:rPr>
               <w:rFonts w:ascii="Cambria Math" w:hAnsi="Cambria Math"/>
             </w:rPr>
-            <m:t>=</m:t>
-          </m:r>
-          <m:r>
-            <w:rPr>
-              <w:rFonts w:ascii="Cambria Math" w:hAnsi="Cambria Math"/>
-            </w:rPr>
-            <m:t>D</m:t>
+            <m:t>=D</m:t>
           </m:r>
           <m:d>
             <m:dPr>
@@ -6781,14 +6942,27 @@
       <w:r>
         <w:t xml:space="preserve">( </w:t>
       </w:r>
-      <w:fldSimple w:instr=" SEQ ( \* ARABIC ">
-        <w:r>
-          <w:rPr>
-            <w:noProof/>
-          </w:rPr>
-          <w:t>13</w:t>
-        </w:r>
-      </w:fldSimple>
+      <w:r>
+        <w:fldChar w:fldCharType="begin"/>
+      </w:r>
+      <w:r>
+        <w:instrText xml:space="preserve"> SEQ ( \* ARABIC </w:instrText>
+      </w:r>
+      <w:r>
+        <w:fldChar w:fldCharType="separate"/>
+      </w:r>
+      <w:r>
+        <w:rPr>
+          <w:noProof/>
+        </w:rPr>
+        <w:t>13</w:t>
+      </w:r>
+      <w:r>
+        <w:rPr>
+          <w:noProof/>
+        </w:rPr>
+        <w:fldChar w:fldCharType="end"/>
+      </w:r>
       <w:r>
         <w:t xml:space="preserve"> )</w:t>
       </w:r>
@@ -6865,13 +7039,7 @@
                       <w:rPr>
                         <w:rFonts w:ascii="Cambria Math" w:hAnsi="Cambria Math"/>
                       </w:rPr>
-                      <m:t>=</m:t>
-                    </m:r>
-                    <m:r>
-                      <w:rPr>
-                        <w:rFonts w:ascii="Cambria Math" w:hAnsi="Cambria Math"/>
-                      </w:rPr>
-                      <m:t>D</m:t>
+                      <m:t>=D</m:t>
                     </m:r>
                     <m:d>
                       <m:dPr>
@@ -7039,13 +7207,7 @@
                       <w:rPr>
                         <w:rFonts w:ascii="Cambria Math" w:hAnsi="Cambria Math"/>
                       </w:rPr>
-                      <m:t>=</m:t>
-                    </m:r>
-                    <m:r>
-                      <w:rPr>
-                        <w:rFonts w:ascii="Cambria Math" w:hAnsi="Cambria Math"/>
-                      </w:rPr>
-                      <m:t>D</m:t>
+                      <m:t>=D</m:t>
                     </m:r>
                     <m:d>
                       <m:dPr>
@@ -7187,13 +7349,7 @@
                       <w:rPr>
                         <w:rFonts w:ascii="Cambria Math" w:hAnsi="Cambria Math"/>
                       </w:rPr>
-                      <m:t>=</m:t>
-                    </m:r>
-                    <m:r>
-                      <w:rPr>
-                        <w:rFonts w:ascii="Cambria Math" w:hAnsi="Cambria Math"/>
-                      </w:rPr>
-                      <m:t>D</m:t>
+                      <m:t>=D</m:t>
                     </m:r>
                     <m:d>
                       <m:dPr>
@@ -7317,19 +7473,31 @@
       <w:r>
         <w:t xml:space="preserve">( </w:t>
       </w:r>
-      <w:fldSimple w:instr=" SEQ ( \* ARABIC ">
-        <w:r>
-          <w:rPr>
-            <w:noProof/>
-          </w:rPr>
-          <w:t>14</w:t>
-        </w:r>
-      </w:fldSimple>
+      <w:r>
+        <w:fldChar w:fldCharType="begin"/>
+      </w:r>
+      <w:r>
+        <w:instrText xml:space="preserve"> SEQ ( \* ARABIC </w:instrText>
+      </w:r>
+      <w:r>
+        <w:fldChar w:fldCharType="separate"/>
+      </w:r>
+      <w:r>
+        <w:rPr>
+          <w:noProof/>
+        </w:rPr>
+        <w:t>14</w:t>
+      </w:r>
+      <w:r>
+        <w:rPr>
+          <w:noProof/>
+        </w:rPr>
+        <w:fldChar w:fldCharType="end"/>
+      </w:r>
       <w:r>
         <w:t xml:space="preserve"> )</w:t>
       </w:r>
     </w:p>
-    <w:p/>
     <w:p>
       <w:pPr>
         <w:ind w:firstLine="709"/>
@@ -7818,15 +7986,7 @@
                                           <w:sz w:val="20"/>
                                           <w:szCs w:val="18"/>
                                         </w:rPr>
-                                        <m:t>μ</m:t>
-                                      </m:r>
-                                      <m:r>
-                                        <w:rPr>
-                                          <w:rFonts w:ascii="Cambria Math" w:hAnsi="Cambria Math"/>
-                                          <w:sz w:val="20"/>
-                                          <w:szCs w:val="18"/>
-                                        </w:rPr>
-                                        <m:t>(S)</m:t>
+                                        <m:t>μ(S)</m:t>
                                       </m:r>
                                     </m:num>
                                     <m:den>
@@ -8492,15 +8652,7 @@
                                     <w:sz w:val="20"/>
                                     <w:szCs w:val="18"/>
                                   </w:rPr>
-                                  <m:t>μ</m:t>
-                                </m:r>
-                                <m:r>
-                                  <w:rPr>
-                                    <w:rFonts w:ascii="Cambria Math" w:hAnsi="Cambria Math"/>
-                                    <w:sz w:val="20"/>
-                                    <w:szCs w:val="18"/>
-                                  </w:rPr>
-                                  <m:t>(S)</m:t>
+                                  <m:t>μ(S)</m:t>
                                 </m:r>
                               </m:num>
                               <m:den>
@@ -8818,6 +8970,14 @@
     </w:p>
     <w:p>
       <w:pPr>
+        <w:jc w:val="left"/>
+      </w:pPr>
+      <w:r>
+        <w:t>Fonte: dos autores.</w:t>
+      </w:r>
+    </w:p>
+    <w:p>
+      <w:pPr>
         <w:ind w:firstLine="708"/>
         <w:jc w:val="right"/>
       </w:pPr>
@@ -8860,6 +9020,7 @@
       <w:r>
         <w:t xml:space="preserve">Para a construção do código do modelo proposto em linguagem </w:t>
       </w:r>
+      <w:proofErr w:type="spellStart"/>
       <w:r>
         <w:rPr>
           <w:i/>
@@ -8867,6 +9028,7 @@
         </w:rPr>
         <w:t>python</w:t>
       </w:r>
+      <w:proofErr w:type="spellEnd"/>
       <w:r>
         <w:t>, utilizou-se das seguintes bibliotecas: ...</w:t>
       </w:r>
@@ -8876,6 +9038,7 @@
         <w:tab/>
         <w:t xml:space="preserve">O fluxo computacional a ser seguido é definido na função </w:t>
       </w:r>
+      <w:proofErr w:type="spellStart"/>
       <w:r>
         <w:rPr>
           <w:i/>
@@ -8883,9 +9046,27 @@
         </w:rPr>
         <w:t>main</w:t>
       </w:r>
-      <w:r>
-        <w:t xml:space="preserve">, sendo que inicialmente os dados experimentais são importados do arquivo .xlsx por meio da chamada da função ‘ajustarXlsx’, a qual recebe como argumentos o caminho do arquivo e uma lista de parâmetros para tratamento dos dados (tempo inicial e final, número de pontos e algarismos significativos) e retorna um </w:t>
-      </w:r>
+      <w:proofErr w:type="spellEnd"/>
+      <w:r>
+        <w:t>, sendo que inicialmente os dados experimentais são importados do arquivo .</w:t>
+      </w:r>
+      <w:proofErr w:type="spellStart"/>
+      <w:r>
+        <w:t>xlsx</w:t>
+      </w:r>
+      <w:proofErr w:type="spellEnd"/>
+      <w:r>
+        <w:t xml:space="preserve"> por meio da chamada da função ‘</w:t>
+      </w:r>
+      <w:proofErr w:type="spellStart"/>
+      <w:r>
+        <w:t>ajustarXlsx</w:t>
+      </w:r>
+      <w:proofErr w:type="spellEnd"/>
+      <w:r>
+        <w:t xml:space="preserve">’, a qual recebe como argumentos o caminho do arquivo e uma lista de parâmetros para tratamento dos dados (tempo inicial e final, número de pontos e algarismos significativos) e retorna um </w:t>
+      </w:r>
+      <w:proofErr w:type="spellStart"/>
       <w:r>
         <w:rPr>
           <w:i/>
@@ -8893,6 +9074,7 @@
         </w:rPr>
         <w:t>DataFrame</w:t>
       </w:r>
+      <w:proofErr w:type="spellEnd"/>
       <w:r>
         <w:rPr>
           <w:i/>
@@ -8903,6 +9085,7 @@
       <w:r>
         <w:t xml:space="preserve">com os dados importados do arquivo </w:t>
       </w:r>
+      <w:proofErr w:type="spellStart"/>
       <w:r>
         <w:rPr>
           <w:i/>
@@ -8910,6 +9093,7 @@
         </w:rPr>
         <w:t>excel</w:t>
       </w:r>
+      <w:proofErr w:type="spellEnd"/>
       <w:r>
         <w:t xml:space="preserve"> e de tempos.</w:t>
       </w:r>
@@ -8919,6 +9103,7 @@
         <w:tab/>
         <w:t>Em seguida são definidas as condições iniciais das variáveis dos balanços, o intervalo de integração, o método de integração a ser usado para a resolução do modelo matemático e as tolerâncias relativas e absolutas (</w:t>
       </w:r>
+      <w:proofErr w:type="spellStart"/>
       <w:r>
         <w:rPr>
           <w:i/>
@@ -8926,6 +9111,7 @@
         </w:rPr>
         <w:t>rtol</w:t>
       </w:r>
+      <w:proofErr w:type="spellEnd"/>
       <w:r>
         <w:t xml:space="preserve"> e </w:t>
       </w:r>
@@ -8939,6 +9125,7 @@
       <w:r>
         <w:t xml:space="preserve">). São também definidos os parâmetros para o ajuste das curvas do modelo, sendo esses armazenados em uma variável do tipo </w:t>
       </w:r>
+      <w:proofErr w:type="spellStart"/>
       <w:r>
         <w:rPr>
           <w:i/>
@@ -8946,11 +9133,373 @@
         </w:rPr>
         <w:t>Parameters</w:t>
       </w:r>
+      <w:proofErr w:type="spellEnd"/>
       <w:r>
         <w:t>, contendo para cada parâmetro seu nome, valor inicial e, para o caso de possibilidade de variação deste parâmetro, a faixa de valores aceitável – mínimo e máximo). Define-se então o método de minimização a ser utilizado e, a partir deste ponto, é realizada a modelagem propriamente dita para três casos: otimizando os dados para produto, otimizando os dados para substrato e otimizando os dados para ambos produto e substrato.</w:t>
       </w:r>
     </w:p>
     <w:p/>
+    <w:p>
+      <w:pPr>
+        <w:pStyle w:val="Ttulo1"/>
+      </w:pPr>
+    </w:p>
+    <w:p/>
+    <w:p>
+      <w:pPr>
+        <w:pStyle w:val="Ttulo2"/>
+      </w:pPr>
+      <w:r>
+        <w:t>Otimização e simulação a partir de dados experimentais</w:t>
+      </w:r>
+    </w:p>
+    <w:p/>
+    <w:p>
+      <w:r>
+        <w:tab/>
+      </w:r>
+      <w:r>
+        <w:t xml:space="preserve">Extraiu-se os dados </w:t>
+      </w:r>
+      <w:r>
+        <w:t xml:space="preserve">do artigo de Gouveia </w:t>
+      </w:r>
+      <w:r>
+        <w:t>et al.</w:t>
+      </w:r>
+      <w:r>
+        <w:t xml:space="preserve"> a partir d</w:t>
+      </w:r>
+      <w:r>
+        <w:t>a ferramenta</w:t>
+      </w:r>
+      <w:r>
+        <w:t xml:space="preserve"> gráfica </w:t>
+      </w:r>
+      <w:r>
+        <w:t xml:space="preserve"> </w:t>
+      </w:r>
+      <w:proofErr w:type="spellStart"/>
+      <w:r>
+        <w:t>WebPlotDigitizer</w:t>
+      </w:r>
+      <w:proofErr w:type="spellEnd"/>
+      <w:r>
+        <w:t>. A Figura 3 apresenta os gráficos utili</w:t>
+      </w:r>
+      <w:r>
+        <w:t>zados na extração.</w:t>
+      </w:r>
+      <w:r>
+        <w:br/>
+      </w:r>
+      <w:r>
+        <w:t xml:space="preserve">Em seu artigo, Gouveia et al. </w:t>
+      </w:r>
+      <w:r>
+        <w:t>2022 buscaram aplicar seu modelo</w:t>
+      </w:r>
+      <w:r>
+        <w:t xml:space="preserve"> de </w:t>
+      </w:r>
+      <w:r>
+        <w:t>duas fases</w:t>
+      </w:r>
+      <w:r>
+        <w:t xml:space="preserve">, </w:t>
+      </w:r>
+      <w:r>
+        <w:lastRenderedPageBreak/>
+        <w:t>descritas como processos de primeira ordem, nos dados experimentais de diferentes autores.</w:t>
+      </w:r>
+      <w:r>
+        <w:t xml:space="preserve"> Dentre esses </w:t>
+      </w:r>
+      <w:r>
+        <w:t>extraiu-se os dados do ajuste do modelo de Gouveia et al. (2022) aos experimentos de Rao et al. (2000).</w:t>
+      </w:r>
+    </w:p>
+    <w:p>
+      <w:r>
+        <w:rPr>
+          <w:b/>
+          <w:bCs/>
+        </w:rPr>
+        <w:t xml:space="preserve">Figura 3 – </w:t>
+      </w:r>
+      <w:r>
+        <w:t xml:space="preserve">Gráficos utilizados para extração de </w:t>
+      </w:r>
+      <w:r>
+        <w:t>dados de produção de biogás e substrato</w:t>
+      </w:r>
+      <w:r>
+        <w:t>.</w:t>
+      </w:r>
+    </w:p>
+    <w:p>
+      <w:r>
+        <w:t xml:space="preserve"> </w:t>
+      </w:r>
+      <w:r>
+        <w:rPr>
+          <w:noProof/>
+        </w:rPr>
+        <mc:AlternateContent>
+          <mc:Choice Requires="wpc">
+            <w:drawing>
+              <wp:inline distT="0" distB="0" distL="0" distR="0" wp14:anchorId="460A6F65" wp14:editId="266849BA">
+                <wp:extent cx="5094605" cy="2972053"/>
+                <wp:effectExtent l="0" t="0" r="0" b="0"/>
+                <wp:docPr id="31853817" name="Tela 1"/>
+                <wp:cNvGraphicFramePr>
+                  <a:graphicFrameLocks xmlns:a="http://schemas.openxmlformats.org/drawingml/2006/main" noChangeAspect="1"/>
+                </wp:cNvGraphicFramePr>
+                <a:graphic xmlns:a="http://schemas.openxmlformats.org/drawingml/2006/main">
+                  <a:graphicData uri="http://schemas.microsoft.com/office/word/2010/wordprocessingCanvas">
+                    <wpc:wpc>
+                      <wpc:bg>
+                        <a:solidFill>
+                          <a:prstClr val="white"/>
+                        </a:solidFill>
+                      </wpc:bg>
+                      <wpc:whole/>
+                      <pic:pic xmlns:pic="http://schemas.openxmlformats.org/drawingml/2006/picture">
+                        <pic:nvPicPr>
+                          <pic:cNvPr id="1280146684" name="Imagem 1280146684"/>
+                          <pic:cNvPicPr>
+                            <a:picLocks noChangeAspect="1"/>
+                          </pic:cNvPicPr>
+                        </pic:nvPicPr>
+                        <pic:blipFill>
+                          <a:blip r:embed="rId5"/>
+                          <a:stretch>
+                            <a:fillRect/>
+                          </a:stretch>
+                        </pic:blipFill>
+                        <pic:spPr>
+                          <a:xfrm>
+                            <a:off x="254000" y="370499"/>
+                            <a:ext cx="2296500" cy="2116715"/>
+                          </a:xfrm>
+                          <a:prstGeom prst="rect">
+                            <a:avLst/>
+                          </a:prstGeom>
+                        </pic:spPr>
+                      </pic:pic>
+                      <pic:pic xmlns:pic="http://schemas.openxmlformats.org/drawingml/2006/picture">
+                        <pic:nvPicPr>
+                          <pic:cNvPr id="1555096954" name="Imagem 1555096954"/>
+                          <pic:cNvPicPr>
+                            <a:picLocks noChangeAspect="1"/>
+                          </pic:cNvPicPr>
+                        </pic:nvPicPr>
+                        <pic:blipFill>
+                          <a:blip r:embed="rId6"/>
+                          <a:stretch>
+                            <a:fillRect/>
+                          </a:stretch>
+                        </pic:blipFill>
+                        <pic:spPr>
+                          <a:xfrm>
+                            <a:off x="2810850" y="366059"/>
+                            <a:ext cx="2283755" cy="2141216"/>
+                          </a:xfrm>
+                          <a:prstGeom prst="rect">
+                            <a:avLst/>
+                          </a:prstGeom>
+                        </pic:spPr>
+                      </pic:pic>
+                      <wps:wsp>
+                        <wps:cNvPr id="1206091498" name="Caixa de Texto 1206091498"/>
+                        <wps:cNvSpPr txBox="1"/>
+                        <wps:spPr>
+                          <a:xfrm>
+                            <a:off x="0" y="0"/>
+                            <a:ext cx="342900" cy="260350"/>
+                          </a:xfrm>
+                          <a:prstGeom prst="rect">
+                            <a:avLst/>
+                          </a:prstGeom>
+                          <a:solidFill>
+                            <a:schemeClr val="lt1"/>
+                          </a:solidFill>
+                          <a:ln w="6350">
+                            <a:noFill/>
+                          </a:ln>
+                        </wps:spPr>
+                        <wps:txbx>
+                          <w:txbxContent>
+                            <w:p>
+                              <w:r>
+                                <w:t>a)</w:t>
+                              </w:r>
+                            </w:p>
+                          </w:txbxContent>
+                        </wps:txbx>
+                        <wps:bodyPr rot="0" spcFirstLastPara="0" vertOverflow="overflow" horzOverflow="overflow" vert="horz" wrap="square" lIns="91440" tIns="45720" rIns="91440" bIns="45720" numCol="1" spcCol="0" rtlCol="0" fromWordArt="0" anchor="t" anchorCtr="0" forceAA="0" compatLnSpc="1">
+                          <a:prstTxWarp prst="textNoShape">
+                            <a:avLst/>
+                          </a:prstTxWarp>
+                          <a:noAutofit/>
+                        </wps:bodyPr>
+                      </wps:wsp>
+                      <wps:wsp>
+                        <wps:cNvPr id="1616115944" name="Caixa de Texto 1"/>
+                        <wps:cNvSpPr txBox="1"/>
+                        <wps:spPr>
+                          <a:xfrm>
+                            <a:off x="2571750" y="0"/>
+                            <a:ext cx="342900" cy="260350"/>
+                          </a:xfrm>
+                          <a:prstGeom prst="rect">
+                            <a:avLst/>
+                          </a:prstGeom>
+                          <a:solidFill>
+                            <a:schemeClr val="lt1"/>
+                          </a:solidFill>
+                          <a:ln w="6350">
+                            <a:noFill/>
+                          </a:ln>
+                        </wps:spPr>
+                        <wps:txbx>
+                          <w:txbxContent>
+                            <w:p>
+                              <w:pPr>
+                                <w:rPr>
+                                  <w:rFonts w:eastAsia="Calibri"/>
+                                  <w:szCs w:val="24"/>
+                                  <w14:ligatures w14:val="none"/>
+                                </w:rPr>
+                              </w:pPr>
+                              <w:r>
+                                <w:rPr>
+                                  <w:rFonts w:eastAsia="Calibri"/>
+                                </w:rPr>
+                                <w:t>b)</w:t>
+                              </w:r>
+                            </w:p>
+                          </w:txbxContent>
+                        </wps:txbx>
+                        <wps:bodyPr rot="0" spcFirstLastPara="0" vert="horz" wrap="square" lIns="91440" tIns="45720" rIns="91440" bIns="45720" numCol="1" spcCol="0" rtlCol="0" fromWordArt="0" anchor="t" anchorCtr="0" forceAA="0" compatLnSpc="1">
+                          <a:prstTxWarp prst="textNoShape">
+                            <a:avLst/>
+                          </a:prstTxWarp>
+                          <a:noAutofit/>
+                        </wps:bodyPr>
+                      </wps:wsp>
+                    </wpc:wpc>
+                  </a:graphicData>
+                </a:graphic>
+              </wp:inline>
+            </w:drawing>
+          </mc:Choice>
+          <mc:Fallback>
+            <w:pict>
+              <v:group w14:anchorId="460A6F65" id="_x0000_s1051" editas="canvas" style="width:401.15pt;height:234pt;mso-position-horizontal-relative:char;mso-position-vertical-relative:line" coordsize="50946,29718" o:gfxdata="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">
+                <v:shape id="_x0000_s1052" type="#_x0000_t75" style="position:absolute;width:50946;height:29718;visibility:visible;mso-wrap-style:square" filled="t">
+                  <v:fill o:detectmouseclick="t"/>
+                  <v:path o:connecttype="none"/>
+                </v:shape>
+                <v:shape id="Imagem 1280146684" o:spid="_x0000_s1053" type="#_x0000_t75" style="position:absolute;left:2540;top:3704;width:22965;height:21168;visibility:visible;mso-wrap-style:square" o:gfxdata="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">
+                  <v:imagedata r:id="rId7" o:title=""/>
+                </v:shape>
+                <v:shape id="Imagem 1555096954" o:spid="_x0000_s1054" type="#_x0000_t75" style="position:absolute;left:28108;top:3660;width:22838;height:21412;visibility:visible;mso-wrap-style:square" o:gfxdata="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">
+                  <v:imagedata r:id="rId8" o:title=""/>
+                </v:shape>
+                <v:shape id="Caixa de Texto 1206091498" o:spid="_x0000_s1055" type="#_x0000_t202" style="position:absolute;width:3429;height:2603;visibility:visible;mso-wrap-style:square;v-text-anchor:top" o:gfxdata="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" fillcolor="white [3201]" stroked="f" strokeweight=".5pt">
+                  <v:textbox>
+                    <w:txbxContent>
+                      <w:p>
+                        <w:r>
+                          <w:t>a)</w:t>
+                        </w:r>
+                      </w:p>
+                    </w:txbxContent>
+                  </v:textbox>
+                </v:shape>
+                <v:shape id="Caixa de Texto 1" o:spid="_x0000_s1056" type="#_x0000_t202" style="position:absolute;left:25717;width:3429;height:2603;visibility:visible;mso-wrap-style:square;v-text-anchor:top" o:gfxdata="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" fillcolor="white [3201]" stroked="f" strokeweight=".5pt">
+                  <v:textbox>
+                    <w:txbxContent>
+                      <w:p>
+                        <w:pPr>
+                          <w:rPr>
+                            <w:rFonts w:eastAsia="Calibri"/>
+                            <w:szCs w:val="24"/>
+                            <w14:ligatures w14:val="none"/>
+                          </w:rPr>
+                        </w:pPr>
+                        <w:r>
+                          <w:rPr>
+                            <w:rFonts w:eastAsia="Calibri"/>
+                          </w:rPr>
+                          <w:t>b)</w:t>
+                        </w:r>
+                      </w:p>
+                    </w:txbxContent>
+                  </v:textbox>
+                </v:shape>
+                <w10:anchorlock/>
+              </v:group>
+            </w:pict>
+          </mc:Fallback>
+        </mc:AlternateContent>
+      </w:r>
+    </w:p>
+    <w:p>
+      <w:r>
+        <w:t xml:space="preserve">Fonte: </w:t>
+      </w:r>
+      <w:r>
+        <w:t>Gouveia et al. (2022).</w:t>
+      </w:r>
+    </w:p>
+    <w:p>
+      <w:r>
+        <w:tab/>
+        <w:t xml:space="preserve">Utilizou-se os dados extraídos para </w:t>
+      </w:r>
+      <w:r>
+        <w:t>realizar processo de otimização de parâmetros com o modelo inicial proposto nesse trabalho.</w:t>
+      </w:r>
+      <w:r>
+        <w:t xml:space="preserve"> Considerando </w:t>
+      </w:r>
+      <w:r>
+        <w:t xml:space="preserve">que, em seus experimentos, Rao et al. não </w:t>
+      </w:r>
+      <w:r>
+        <w:t>mensuraram a concentração de biom</w:t>
+      </w:r>
+      <w:r>
+        <w:t>assa, a otimização</w:t>
+      </w:r>
+      <w:r>
+        <w:t xml:space="preserve"> baseou-se na redução de uma função objetivo comparando </w:t>
+      </w:r>
+      <w:r>
+        <w:t>os dados experimentais de produção de biogás e consumo de substrato</w:t>
+      </w:r>
+      <w:r>
+        <w:t xml:space="preserve"> com as predições das variáveis S e P do modelo.</w:t>
+      </w:r>
+    </w:p>
+    <w:p>
+      <w:r>
+        <w:tab/>
+      </w:r>
+    </w:p>
+    <w:p/>
+    <w:p>
+      <w:pPr>
+        <w:jc w:val="center"/>
+      </w:pPr>
+    </w:p>
+    <w:p>
+      <w:pPr>
+        <w:jc w:val="center"/>
+      </w:pPr>
+    </w:p>
     <w:p/>
     <w:p/>
     <w:sectPr>

</xml_diff>